<commit_message>
Adição de slides da apresentação. Toques finais no site
</commit_message>
<xml_diff>
--- a/ProjIndividual/documentos/Documentacao.docx
+++ b/ProjIndividual/documentos/Documentacao.docx
@@ -1,6 +1,6 @@
 
 <file path=word/document.xml><?xml version="1.0" encoding="utf-8"?>
-<w:document xmlns:wpc="http://schemas.microsoft.com/office/word/2010/wordprocessingCanvas" xmlns:cx="http://schemas.microsoft.com/office/drawing/2014/chartex" xmlns:cx1="http://schemas.microsoft.com/office/drawing/2015/9/8/chartex" xmlns:cx2="http://schemas.microsoft.com/office/drawing/2015/10/21/chartex" xmlns:cx3="http://schemas.microsoft.com/office/drawing/2016/5/9/chartex" xmlns:cx4="http://schemas.microsoft.com/office/drawing/2016/5/10/chartex" xmlns:cx5="http://schemas.microsoft.com/office/drawing/2016/5/11/chartex" xmlns:cx6="http://schemas.microsoft.com/office/drawing/2016/5/12/chartex" xmlns:cx7="http://schemas.microsoft.com/office/drawing/2016/5/13/chartex" xmlns:cx8="http://schemas.microsoft.com/office/drawing/2016/5/14/chartex" xmlns:mc="http://schemas.openxmlformats.org/markup-compatibility/2006" xmlns:aink="http://schemas.microsoft.com/office/drawing/2016/ink" xmlns:am3d="http://schemas.microsoft.com/office/drawing/2017/model3d" xmlns:o="urn:schemas-microsoft-com:office:office" xmlns:oel="http://schemas.microsoft.com/office/2019/extlst" xmlns:r="http://schemas.openxmlformats.org/officeDocument/2006/relationships" xmlns:m="http://schemas.openxmlformats.org/officeDocument/2006/math" xmlns:v="urn:schemas-microsoft-com:vml" xmlns:wp14="http://schemas.microsoft.com/office/word/2010/wordprocessingDrawing" xmlns:wp="http://schemas.openxmlformats.org/drawingml/2006/wordprocessingDrawing" xmlns:w10="urn:schemas-microsoft-com:office:word" xmlns:w="http://schemas.openxmlformats.org/wordprocessingml/2006/main" xmlns:w14="http://schemas.microsoft.com/office/word/2010/wordml" xmlns:w15="http://schemas.microsoft.com/office/word/2012/wordml" xmlns:w16cex="http://schemas.microsoft.com/office/word/2018/wordml/cex" xmlns:w16cid="http://schemas.microsoft.com/office/word/2016/wordml/cid" xmlns:w16="http://schemas.microsoft.com/office/word/2018/wordml" xmlns:w16du="http://schemas.microsoft.com/office/word/2023/wordml/word16du" xmlns:w16sdtdh="http://schemas.microsoft.com/office/word/2020/wordml/sdtdatahash" xmlns:w16se="http://schemas.microsoft.com/office/word/2015/wordml/symex" xmlns:wpg="http://schemas.microsoft.com/office/word/2010/wordprocessingGroup" xmlns:wpi="http://schemas.microsoft.com/office/word/2010/wordprocessingInk" xmlns:wne="http://schemas.microsoft.com/office/word/2006/wordml" xmlns:wps="http://schemas.microsoft.com/office/word/2010/wordprocessingShape" mc:Ignorable="w14 w15 w16se w16cid w16 w16cex w16sdtdh wp14">
+<w:document xmlns:wpc="http://schemas.microsoft.com/office/word/2010/wordprocessingCanvas" xmlns:cx="http://schemas.microsoft.com/office/drawing/2014/chartex" xmlns:cx1="http://schemas.microsoft.com/office/drawing/2015/9/8/chartex" xmlns:cx2="http://schemas.microsoft.com/office/drawing/2015/10/21/chartex" xmlns:cx3="http://schemas.microsoft.com/office/drawing/2016/5/9/chartex" xmlns:cx4="http://schemas.microsoft.com/office/drawing/2016/5/10/chartex" xmlns:cx5="http://schemas.microsoft.com/office/drawing/2016/5/11/chartex" xmlns:cx6="http://schemas.microsoft.com/office/drawing/2016/5/12/chartex" xmlns:cx7="http://schemas.microsoft.com/office/drawing/2016/5/13/chartex" xmlns:cx8="http://schemas.microsoft.com/office/drawing/2016/5/14/chartex" xmlns:mc="http://schemas.openxmlformats.org/markup-compatibility/2006" xmlns:aink="http://schemas.microsoft.com/office/drawing/2016/ink" xmlns:am3d="http://schemas.microsoft.com/office/drawing/2017/model3d" xmlns:o="urn:schemas-microsoft-com:office:office" xmlns:oel="http://schemas.microsoft.com/office/2019/extlst" xmlns:r="http://schemas.openxmlformats.org/officeDocument/2006/relationships" xmlns:m="http://schemas.openxmlformats.org/officeDocument/2006/math" xmlns:v="urn:schemas-microsoft-com:vml" xmlns:wp14="http://schemas.microsoft.com/office/word/2010/wordprocessingDrawing" xmlns:wp="http://schemas.openxmlformats.org/drawingml/2006/wordprocessingDrawing" xmlns:w10="urn:schemas-microsoft-com:office:word" xmlns:w="http://schemas.openxmlformats.org/wordprocessingml/2006/main" xmlns:w14="http://schemas.microsoft.com/office/word/2010/wordml" xmlns:w15="http://schemas.microsoft.com/office/word/2012/wordml" xmlns:w16cex="http://schemas.microsoft.com/office/word/2018/wordml/cex" xmlns:w16cid="http://schemas.microsoft.com/office/word/2016/wordml/cid" xmlns:w16="http://schemas.microsoft.com/office/word/2018/wordml" xmlns:w16sdtdh="http://schemas.microsoft.com/office/word/2020/wordml/sdtdatahash" xmlns:w16se="http://schemas.microsoft.com/office/word/2015/wordml/symex" xmlns:wpg="http://schemas.microsoft.com/office/word/2010/wordprocessingGroup" xmlns:wpi="http://schemas.microsoft.com/office/word/2010/wordprocessingInk" xmlns:wne="http://schemas.microsoft.com/office/word/2006/wordml" xmlns:wps="http://schemas.microsoft.com/office/word/2010/wordprocessingShape" mc:Ignorable="w14 w15 w16se w16cid w16 w16cex w16sdtdh wp14">
   <w:body>
     <w:p>
       <w:pPr>
@@ -83,28 +83,84 @@
     </w:p>
     <w:p>
       <w:pPr>
-        <w:jc w:val="center"/>
-        <w:rPr>
-          <w:sz w:val="28"/>
-          <w:szCs w:val="28"/>
-        </w:rPr>
-      </w:pPr>
-      <w:r>
-        <w:rPr>
-          <w:sz w:val="40"/>
-          <w:szCs w:val="40"/>
-        </w:rPr>
-        <w:t>Nome Pendente</w:t>
-      </w:r>
-    </w:p>
-    <w:p>
-      <w:pPr>
-        <w:jc w:val="center"/>
-        <w:rPr>
-          <w:sz w:val="28"/>
-          <w:szCs w:val="28"/>
-        </w:rPr>
-      </w:pPr>
+        <w:spacing w:after="0"/>
+        <w:jc w:val="center"/>
+        <w:rPr>
+          <w:rFonts w:ascii="Cambria" w:hAnsi="Cambria"/>
+          <w:color w:val="00CED1"/>
+          <w:sz w:val="36"/>
+          <w:szCs w:val="36"/>
+        </w:rPr>
+      </w:pPr>
+      <w:r>
+        <w:rPr>
+          <w:rFonts w:ascii="Cambria" w:hAnsi="Cambria"/>
+          <w:color w:val="00CED1"/>
+          <w:sz w:val="48"/>
+          <w:szCs w:val="48"/>
+        </w:rPr>
+        <w:t>O Violista</w:t>
+      </w:r>
+    </w:p>
+    <w:p>
+      <w:pPr>
+        <w:jc w:val="center"/>
+        <w:rPr>
+          <w:sz w:val="28"/>
+          <w:szCs w:val="28"/>
+        </w:rPr>
+      </w:pPr>
+      <w:r>
+        <w:rPr>
+          <w:noProof/>
+          <w:sz w:val="28"/>
+          <w:szCs w:val="28"/>
+        </w:rPr>
+        <w:drawing>
+          <wp:inline distT="0" distB="0" distL="0" distR="0" wp14:anchorId="5490169A" wp14:editId="03B15265">
+            <wp:extent cx="1266825" cy="393743"/>
+            <wp:effectExtent l="0" t="0" r="0" b="6350"/>
+            <wp:docPr id="1339887587" name="Graphic 1"/>
+            <wp:cNvGraphicFramePr>
+              <a:graphicFrameLocks xmlns:a="http://schemas.openxmlformats.org/drawingml/2006/main" noChangeAspect="1"/>
+            </wp:cNvGraphicFramePr>
+            <a:graphic xmlns:a="http://schemas.openxmlformats.org/drawingml/2006/main">
+              <a:graphicData uri="http://schemas.openxmlformats.org/drawingml/2006/picture">
+                <pic:pic xmlns:pic="http://schemas.openxmlformats.org/drawingml/2006/picture">
+                  <pic:nvPicPr>
+                    <pic:cNvPr id="1339887587" name="Graphic 1339887587"/>
+                    <pic:cNvPicPr/>
+                  </pic:nvPicPr>
+                  <pic:blipFill>
+                    <a:blip r:embed="rId6">
+                      <a:extLst>
+                        <a:ext uri="{28A0092B-C50C-407E-A947-70E740481C1C}">
+                          <a14:useLocalDpi xmlns:a14="http://schemas.microsoft.com/office/drawing/2010/main" val="0"/>
+                        </a:ext>
+                        <a:ext uri="{96DAC541-7B7A-43D3-8B79-37D633B846F1}">
+                          <asvg:svgBlip xmlns:asvg="http://schemas.microsoft.com/office/drawing/2016/SVG/main" r:embed="rId7"/>
+                        </a:ext>
+                      </a:extLst>
+                    </a:blip>
+                    <a:stretch>
+                      <a:fillRect/>
+                    </a:stretch>
+                  </pic:blipFill>
+                  <pic:spPr>
+                    <a:xfrm>
+                      <a:off x="0" y="0"/>
+                      <a:ext cx="1273437" cy="395798"/>
+                    </a:xfrm>
+                    <a:prstGeom prst="rect">
+                      <a:avLst/>
+                    </a:prstGeom>
+                  </pic:spPr>
+                </pic:pic>
+              </a:graphicData>
+            </a:graphic>
+          </wp:inline>
+        </w:drawing>
+      </w:r>
     </w:p>
     <w:p>
       <w:pPr>
@@ -259,7 +315,13 @@
         <w:rPr>
           <w:sz w:val="22"/>
         </w:rPr>
-        <w:t>Abr/2023</w:t>
+        <w:t>Jun</w:t>
+      </w:r>
+      <w:r>
+        <w:rPr>
+          <w:sz w:val="22"/>
+        </w:rPr>
+        <w:t>/2023</w:t>
       </w:r>
     </w:p>
     <w:p>
@@ -416,7 +478,7 @@
                     <pic:cNvPicPr/>
                   </pic:nvPicPr>
                   <pic:blipFill>
-                    <a:blip r:embed="rId6" cstate="print">
+                    <a:blip r:embed="rId8" cstate="print">
                       <a:extLst>
                         <a:ext uri="{28A0092B-C50C-407E-A947-70E740481C1C}">
                           <a14:useLocalDpi xmlns:a14="http://schemas.microsoft.com/office/drawing/2010/main" val="0"/>
@@ -547,6 +609,9 @@
       </w:r>
     </w:p>
     <w:p>
+      <w:pPr>
+        <w:jc w:val="both"/>
+      </w:pPr>
       <w:r>
         <w:t>Desenvolvimento de habilidades técnicas aprendidas no semestre e demonstração de aspectos pessoais fortalecidos através da música.</w:t>
       </w:r>
@@ -560,6 +625,9 @@
       </w:r>
     </w:p>
     <w:p>
+      <w:pPr>
+        <w:jc w:val="both"/>
+      </w:pPr>
       <w:r>
         <w:t>Desenvolvimento de Site em formato de blog, centrado no tocar de viola</w:t>
       </w:r>
@@ -570,13 +638,20 @@
         <w:t>.</w:t>
       </w:r>
     </w:p>
+    <w:p>
+      <w:pPr>
+        <w:jc w:val="both"/>
+      </w:pPr>
+      <w:r>
+        <w:t>Disponibilizar dados e estatísticas acerca da quantidade de visualizações e comentários dos posts.</w:t>
+      </w:r>
+    </w:p>
     <w:p/>
     <w:p>
       <w:pPr>
         <w:pStyle w:val="Heading1"/>
       </w:pPr>
       <w:r>
-        <w:lastRenderedPageBreak/>
         <w:t>Escopo</w:t>
       </w:r>
     </w:p>
@@ -609,7 +684,7 @@
         </w:numPr>
       </w:pPr>
       <w:r>
-        <w:t>Página inicial, com postagens mais recentes;</w:t>
+        <w:t>Página inicial, com postagens;</w:t>
       </w:r>
     </w:p>
     <w:p>
@@ -813,7 +888,7 @@
 </file>
 
 <file path=word/numbering.xml><?xml version="1.0" encoding="utf-8"?>
-<w:numbering xmlns:wpc="http://schemas.microsoft.com/office/word/2010/wordprocessingCanvas" xmlns:cx="http://schemas.microsoft.com/office/drawing/2014/chartex" xmlns:cx1="http://schemas.microsoft.com/office/drawing/2015/9/8/chartex" xmlns:cx2="http://schemas.microsoft.com/office/drawing/2015/10/21/chartex" xmlns:cx3="http://schemas.microsoft.com/office/drawing/2016/5/9/chartex" xmlns:cx4="http://schemas.microsoft.com/office/drawing/2016/5/10/chartex" xmlns:cx5="http://schemas.microsoft.com/office/drawing/2016/5/11/chartex" xmlns:cx6="http://schemas.microsoft.com/office/drawing/2016/5/12/chartex" xmlns:cx7="http://schemas.microsoft.com/office/drawing/2016/5/13/chartex" xmlns:cx8="http://schemas.microsoft.com/office/drawing/2016/5/14/chartex" xmlns:mc="http://schemas.openxmlformats.org/markup-compatibility/2006" xmlns:aink="http://schemas.microsoft.com/office/drawing/2016/ink" xmlns:am3d="http://schemas.microsoft.com/office/drawing/2017/model3d" xmlns:o="urn:schemas-microsoft-com:office:office" xmlns:oel="http://schemas.microsoft.com/office/2019/extlst" xmlns:r="http://schemas.openxmlformats.org/officeDocument/2006/relationships" xmlns:m="http://schemas.openxmlformats.org/officeDocument/2006/math" xmlns:v="urn:schemas-microsoft-com:vml" xmlns:wp14="http://schemas.microsoft.com/office/word/2010/wordprocessingDrawing" xmlns:wp="http://schemas.openxmlformats.org/drawingml/2006/wordprocessingDrawing" xmlns:w10="urn:schemas-microsoft-com:office:word" xmlns:w="http://schemas.openxmlformats.org/wordprocessingml/2006/main" xmlns:w14="http://schemas.microsoft.com/office/word/2010/wordml" xmlns:w15="http://schemas.microsoft.com/office/word/2012/wordml" xmlns:w16cex="http://schemas.microsoft.com/office/word/2018/wordml/cex" xmlns:w16cid="http://schemas.microsoft.com/office/word/2016/wordml/cid" xmlns:w16="http://schemas.microsoft.com/office/word/2018/wordml" xmlns:w16du="http://schemas.microsoft.com/office/word/2023/wordml/word16du" xmlns:w16sdtdh="http://schemas.microsoft.com/office/word/2020/wordml/sdtdatahash" xmlns:w16se="http://schemas.microsoft.com/office/word/2015/wordml/symex" xmlns:wpg="http://schemas.microsoft.com/office/word/2010/wordprocessingGroup" xmlns:wpi="http://schemas.microsoft.com/office/word/2010/wordprocessingInk" xmlns:wne="http://schemas.microsoft.com/office/word/2006/wordml" xmlns:wps="http://schemas.microsoft.com/office/word/2010/wordprocessingShape" mc:Ignorable="w14 w15 w16se w16cid w16 w16cex w16sdtdh wp14">
+<w:numbering xmlns:wpc="http://schemas.microsoft.com/office/word/2010/wordprocessingCanvas" xmlns:cx="http://schemas.microsoft.com/office/drawing/2014/chartex" xmlns:cx1="http://schemas.microsoft.com/office/drawing/2015/9/8/chartex" xmlns:cx2="http://schemas.microsoft.com/office/drawing/2015/10/21/chartex" xmlns:cx3="http://schemas.microsoft.com/office/drawing/2016/5/9/chartex" xmlns:cx4="http://schemas.microsoft.com/office/drawing/2016/5/10/chartex" xmlns:cx5="http://schemas.microsoft.com/office/drawing/2016/5/11/chartex" xmlns:cx6="http://schemas.microsoft.com/office/drawing/2016/5/12/chartex" xmlns:cx7="http://schemas.microsoft.com/office/drawing/2016/5/13/chartex" xmlns:cx8="http://schemas.microsoft.com/office/drawing/2016/5/14/chartex" xmlns:mc="http://schemas.openxmlformats.org/markup-compatibility/2006" xmlns:aink="http://schemas.microsoft.com/office/drawing/2016/ink" xmlns:am3d="http://schemas.microsoft.com/office/drawing/2017/model3d" xmlns:o="urn:schemas-microsoft-com:office:office" xmlns:oel="http://schemas.microsoft.com/office/2019/extlst" xmlns:r="http://schemas.openxmlformats.org/officeDocument/2006/relationships" xmlns:m="http://schemas.openxmlformats.org/officeDocument/2006/math" xmlns:v="urn:schemas-microsoft-com:vml" xmlns:wp14="http://schemas.microsoft.com/office/word/2010/wordprocessingDrawing" xmlns:wp="http://schemas.openxmlformats.org/drawingml/2006/wordprocessingDrawing" xmlns:w10="urn:schemas-microsoft-com:office:word" xmlns:w="http://schemas.openxmlformats.org/wordprocessingml/2006/main" xmlns:w14="http://schemas.microsoft.com/office/word/2010/wordml" xmlns:w15="http://schemas.microsoft.com/office/word/2012/wordml" xmlns:w16cex="http://schemas.microsoft.com/office/word/2018/wordml/cex" xmlns:w16cid="http://schemas.microsoft.com/office/word/2016/wordml/cid" xmlns:w16="http://schemas.microsoft.com/office/word/2018/wordml" xmlns:w16sdtdh="http://schemas.microsoft.com/office/word/2020/wordml/sdtdatahash" xmlns:w16se="http://schemas.microsoft.com/office/word/2015/wordml/symex" xmlns:wpg="http://schemas.microsoft.com/office/word/2010/wordprocessingGroup" xmlns:wpi="http://schemas.microsoft.com/office/word/2010/wordprocessingInk" xmlns:wne="http://schemas.microsoft.com/office/word/2006/wordml" xmlns:wps="http://schemas.microsoft.com/office/word/2010/wordprocessingShape" mc:Ignorable="w14 w15 w16se w16cid w16 w16cex w16sdtdh wp14">
   <w:abstractNum w:abstractNumId="0" w15:restartNumberingAfterBreak="0">
     <w:nsid w:val="2E9C3FE9"/>
     <w:multiLevelType w:val="hybridMultilevel"/>

</xml_diff>